<commit_message>
[add]: added files for N=1
</commit_message>
<xml_diff>
--- a/CURRENT WORK/FINAL PAPER/Deviation Table for parity plot.docx
+++ b/CURRENT WORK/FINAL PAPER/Deviation Table for parity plot.docx
@@ -41,10 +41,11 @@
         <w:tblLook w:val="04A0" w:firstRow="1" w:lastRow="0" w:firstColumn="1" w:lastColumn="0" w:noHBand="0" w:noVBand="1"/>
       </w:tblPr>
       <w:tblGrid>
-        <w:gridCol w:w="2126"/>
-        <w:gridCol w:w="1863"/>
-        <w:gridCol w:w="2138"/>
-        <w:gridCol w:w="2138"/>
+        <w:gridCol w:w="1921"/>
+        <w:gridCol w:w="1541"/>
+        <w:gridCol w:w="1717"/>
+        <w:gridCol w:w="1938"/>
+        <w:gridCol w:w="1938"/>
       </w:tblGrid>
       <w:tr>
         <w:trPr>
@@ -52,7 +53,7 @@
         </w:trPr>
         <w:tc>
           <w:tcPr>
-            <w:tcW w:w="2126" w:type="dxa"/>
+            <w:tcW w:w="1921" w:type="dxa"/>
           </w:tcPr>
           <w:p>
             <w:pPr>
@@ -71,7 +72,26 @@
         </w:tc>
         <w:tc>
           <w:tcPr>
-            <w:tcW w:w="1863" w:type="dxa"/>
+            <w:tcW w:w="1541" w:type="dxa"/>
+          </w:tcPr>
+          <w:p>
+            <w:pPr>
+              <w:jc w:val="center"/>
+              <w:rPr>
+                <w:rFonts w:ascii="Times New Roman" w:hAnsi="Times New Roman" w:cs="Times New Roman"/>
+              </w:rPr>
+            </w:pPr>
+            <w:r>
+              <w:rPr>
+                <w:rFonts w:ascii="Times New Roman" w:hAnsi="Times New Roman" w:cs="Times New Roman"/>
+              </w:rPr>
+              <w:t>N=1</w:t>
+            </w:r>
+          </w:p>
+        </w:tc>
+        <w:tc>
+          <w:tcPr>
+            <w:tcW w:w="1717" w:type="dxa"/>
           </w:tcPr>
           <w:p>
             <w:pPr>
@@ -90,7 +110,7 @@
         </w:tc>
         <w:tc>
           <w:tcPr>
-            <w:tcW w:w="2138" w:type="dxa"/>
+            <w:tcW w:w="1938" w:type="dxa"/>
           </w:tcPr>
           <w:p>
             <w:pPr>
@@ -109,7 +129,7 @@
         </w:tc>
         <w:tc>
           <w:tcPr>
-            <w:tcW w:w="2138" w:type="dxa"/>
+            <w:tcW w:w="1938" w:type="dxa"/>
           </w:tcPr>
           <w:p>
             <w:pPr>
@@ -133,7 +153,7 @@
         </w:trPr>
         <w:tc>
           <w:tcPr>
-            <w:tcW w:w="2126" w:type="dxa"/>
+            <w:tcW w:w="1921" w:type="dxa"/>
           </w:tcPr>
           <w:p>
             <w:pPr>
@@ -152,57 +172,70 @@
         </w:tc>
         <w:tc>
           <w:tcPr>
-            <w:tcW w:w="1863" w:type="dxa"/>
-          </w:tcPr>
-          <w:p>
-            <w:pPr>
-              <w:jc w:val="center"/>
-              <w:rPr>
-                <w:rFonts w:ascii="Times New Roman" w:hAnsi="Times New Roman" w:cs="Times New Roman"/>
-              </w:rPr>
-            </w:pPr>
-            <w:r>
-              <w:rPr>
-                <w:rFonts w:ascii="Times New Roman" w:hAnsi="Times New Roman" w:cs="Times New Roman"/>
-              </w:rPr>
-              <w:t>1.7032</w:t>
-            </w:r>
-            <w:r>
-              <w:rPr>
-                <w:rFonts w:ascii="Times New Roman" w:hAnsi="Times New Roman" w:cs="Times New Roman"/>
-              </w:rPr>
-              <w:t>4</w:t>
-            </w:r>
-          </w:p>
-        </w:tc>
-        <w:tc>
-          <w:tcPr>
-            <w:tcW w:w="2138" w:type="dxa"/>
-          </w:tcPr>
-          <w:p>
-            <w:pPr>
-              <w:jc w:val="center"/>
-              <w:rPr>
-                <w:rFonts w:ascii="Times New Roman" w:hAnsi="Times New Roman" w:cs="Times New Roman"/>
-              </w:rPr>
-            </w:pPr>
-            <w:r>
-              <w:rPr>
-                <w:rFonts w:ascii="Times New Roman" w:hAnsi="Times New Roman" w:cs="Times New Roman"/>
-              </w:rPr>
-              <w:t>1.40</w:t>
-            </w:r>
-            <w:r>
-              <w:rPr>
-                <w:rFonts w:ascii="Times New Roman" w:hAnsi="Times New Roman" w:cs="Times New Roman"/>
-              </w:rPr>
-              <w:t>2143</w:t>
-            </w:r>
-          </w:p>
-        </w:tc>
-        <w:tc>
-          <w:tcPr>
-            <w:tcW w:w="2138" w:type="dxa"/>
+            <w:tcW w:w="1541" w:type="dxa"/>
+          </w:tcPr>
+          <w:p>
+            <w:pPr>
+              <w:jc w:val="center"/>
+              <w:rPr>
+                <w:rFonts w:ascii="Times New Roman" w:hAnsi="Times New Roman" w:cs="Times New Roman"/>
+              </w:rPr>
+            </w:pPr>
+            <w:r>
+              <w:rPr>
+                <w:rFonts w:ascii="Times New Roman" w:hAnsi="Times New Roman" w:cs="Times New Roman"/>
+              </w:rPr>
+              <w:t>38.</w:t>
+            </w:r>
+            <w:r>
+              <w:rPr>
+                <w:rFonts w:ascii="Times New Roman" w:hAnsi="Times New Roman" w:cs="Times New Roman"/>
+              </w:rPr>
+              <w:t>2962</w:t>
+            </w:r>
+          </w:p>
+        </w:tc>
+        <w:tc>
+          <w:tcPr>
+            <w:tcW w:w="1717" w:type="dxa"/>
+          </w:tcPr>
+          <w:p>
+            <w:pPr>
+              <w:jc w:val="center"/>
+              <w:rPr>
+                <w:rFonts w:ascii="Times New Roman" w:hAnsi="Times New Roman" w:cs="Times New Roman"/>
+              </w:rPr>
+            </w:pPr>
+            <w:r>
+              <w:rPr>
+                <w:rFonts w:ascii="Times New Roman" w:hAnsi="Times New Roman" w:cs="Times New Roman"/>
+              </w:rPr>
+              <w:t>1.70324</w:t>
+            </w:r>
+          </w:p>
+        </w:tc>
+        <w:tc>
+          <w:tcPr>
+            <w:tcW w:w="1938" w:type="dxa"/>
+          </w:tcPr>
+          <w:p>
+            <w:pPr>
+              <w:jc w:val="center"/>
+              <w:rPr>
+                <w:rFonts w:ascii="Times New Roman" w:hAnsi="Times New Roman" w:cs="Times New Roman"/>
+              </w:rPr>
+            </w:pPr>
+            <w:r>
+              <w:rPr>
+                <w:rFonts w:ascii="Times New Roman" w:hAnsi="Times New Roman" w:cs="Times New Roman"/>
+              </w:rPr>
+              <w:t>1.402143</w:t>
+            </w:r>
+          </w:p>
+        </w:tc>
+        <w:tc>
+          <w:tcPr>
+            <w:tcW w:w="1938" w:type="dxa"/>
           </w:tcPr>
           <w:p>
             <w:pPr>
@@ -226,7 +259,7 @@
         </w:trPr>
         <w:tc>
           <w:tcPr>
-            <w:tcW w:w="2126" w:type="dxa"/>
+            <w:tcW w:w="1921" w:type="dxa"/>
           </w:tcPr>
           <w:p>
             <w:pPr>
@@ -245,7 +278,26 @@
         </w:tc>
         <w:tc>
           <w:tcPr>
-            <w:tcW w:w="1863" w:type="dxa"/>
+            <w:tcW w:w="1541" w:type="dxa"/>
+          </w:tcPr>
+          <w:p>
+            <w:pPr>
+              <w:jc w:val="center"/>
+              <w:rPr>
+                <w:rFonts w:ascii="Times New Roman" w:hAnsi="Times New Roman" w:cs="Times New Roman"/>
+              </w:rPr>
+            </w:pPr>
+            <w:r>
+              <w:rPr>
+                <w:rFonts w:ascii="Times New Roman" w:hAnsi="Times New Roman" w:cs="Times New Roman"/>
+              </w:rPr>
+              <w:t>67.1905</w:t>
+            </w:r>
+          </w:p>
+        </w:tc>
+        <w:tc>
+          <w:tcPr>
+            <w:tcW w:w="1717" w:type="dxa"/>
           </w:tcPr>
           <w:p>
             <w:pPr>
@@ -264,7 +316,7 @@
         </w:tc>
         <w:tc>
           <w:tcPr>
-            <w:tcW w:w="2138" w:type="dxa"/>
+            <w:tcW w:w="1938" w:type="dxa"/>
           </w:tcPr>
           <w:p>
             <w:pPr>
@@ -283,7 +335,7 @@
         </w:tc>
         <w:tc>
           <w:tcPr>
-            <w:tcW w:w="2138" w:type="dxa"/>
+            <w:tcW w:w="1938" w:type="dxa"/>
           </w:tcPr>
           <w:p>
             <w:pPr>
@@ -307,7 +359,7 @@
         </w:trPr>
         <w:tc>
           <w:tcPr>
-            <w:tcW w:w="2126" w:type="dxa"/>
+            <w:tcW w:w="1921" w:type="dxa"/>
           </w:tcPr>
           <w:p>
             <w:pPr>
@@ -333,7 +385,26 @@
         </w:tc>
         <w:tc>
           <w:tcPr>
-            <w:tcW w:w="1863" w:type="dxa"/>
+            <w:tcW w:w="1541" w:type="dxa"/>
+          </w:tcPr>
+          <w:p>
+            <w:pPr>
+              <w:jc w:val="center"/>
+              <w:rPr>
+                <w:rFonts w:ascii="Times New Roman" w:hAnsi="Times New Roman" w:cs="Times New Roman"/>
+              </w:rPr>
+            </w:pPr>
+            <w:r>
+              <w:rPr>
+                <w:rFonts w:ascii="Times New Roman" w:hAnsi="Times New Roman" w:cs="Times New Roman"/>
+              </w:rPr>
+              <w:t>49.3203</w:t>
+            </w:r>
+          </w:p>
+        </w:tc>
+        <w:tc>
+          <w:tcPr>
+            <w:tcW w:w="1717" w:type="dxa"/>
           </w:tcPr>
           <w:p>
             <w:pPr>
@@ -352,7 +423,7 @@
         </w:tc>
         <w:tc>
           <w:tcPr>
-            <w:tcW w:w="2138" w:type="dxa"/>
+            <w:tcW w:w="1938" w:type="dxa"/>
           </w:tcPr>
           <w:p>
             <w:pPr>
@@ -371,7 +442,7 @@
         </w:tc>
         <w:tc>
           <w:tcPr>
-            <w:tcW w:w="2138" w:type="dxa"/>
+            <w:tcW w:w="1938" w:type="dxa"/>
           </w:tcPr>
           <w:p>
             <w:pPr>
@@ -395,7 +466,7 @@
         </w:trPr>
         <w:tc>
           <w:tcPr>
-            <w:tcW w:w="2126" w:type="dxa"/>
+            <w:tcW w:w="1921" w:type="dxa"/>
           </w:tcPr>
           <w:p>
             <w:pPr>
@@ -434,7 +505,26 @@
         </w:tc>
         <w:tc>
           <w:tcPr>
-            <w:tcW w:w="1863" w:type="dxa"/>
+            <w:tcW w:w="1541" w:type="dxa"/>
+          </w:tcPr>
+          <w:p>
+            <w:pPr>
+              <w:jc w:val="center"/>
+              <w:rPr>
+                <w:rFonts w:ascii="Times New Roman" w:hAnsi="Times New Roman" w:cs="Times New Roman"/>
+              </w:rPr>
+            </w:pPr>
+            <w:r>
+              <w:rPr>
+                <w:rFonts w:ascii="Times New Roman" w:hAnsi="Times New Roman" w:cs="Times New Roman"/>
+              </w:rPr>
+              <w:t>81.5631</w:t>
+            </w:r>
+          </w:p>
+        </w:tc>
+        <w:tc>
+          <w:tcPr>
+            <w:tcW w:w="1717" w:type="dxa"/>
           </w:tcPr>
           <w:p>
             <w:pPr>
@@ -453,32 +543,26 @@
         </w:tc>
         <w:tc>
           <w:tcPr>
-            <w:tcW w:w="2138" w:type="dxa"/>
-          </w:tcPr>
-          <w:p>
-            <w:pPr>
-              <w:jc w:val="center"/>
-              <w:rPr>
-                <w:rFonts w:ascii="Times New Roman" w:hAnsi="Times New Roman" w:cs="Times New Roman"/>
-              </w:rPr>
-            </w:pPr>
-            <w:r>
-              <w:rPr>
-                <w:rFonts w:ascii="Times New Roman" w:hAnsi="Times New Roman" w:cs="Times New Roman"/>
-              </w:rPr>
-              <w:t>3.</w:t>
-            </w:r>
-            <w:r>
-              <w:rPr>
-                <w:rFonts w:ascii="Times New Roman" w:hAnsi="Times New Roman" w:cs="Times New Roman"/>
-              </w:rPr>
-              <w:t>255115</w:t>
-            </w:r>
-          </w:p>
-        </w:tc>
-        <w:tc>
-          <w:tcPr>
-            <w:tcW w:w="2138" w:type="dxa"/>
+            <w:tcW w:w="1938" w:type="dxa"/>
+          </w:tcPr>
+          <w:p>
+            <w:pPr>
+              <w:jc w:val="center"/>
+              <w:rPr>
+                <w:rFonts w:ascii="Times New Roman" w:hAnsi="Times New Roman" w:cs="Times New Roman"/>
+              </w:rPr>
+            </w:pPr>
+            <w:r>
+              <w:rPr>
+                <w:rFonts w:ascii="Times New Roman" w:hAnsi="Times New Roman" w:cs="Times New Roman"/>
+              </w:rPr>
+              <w:t>3.255115</w:t>
+            </w:r>
+          </w:p>
+        </w:tc>
+        <w:tc>
+          <w:tcPr>
+            <w:tcW w:w="1938" w:type="dxa"/>
           </w:tcPr>
           <w:p>
             <w:pPr>
@@ -502,7 +586,7 @@
         </w:trPr>
         <w:tc>
           <w:tcPr>
-            <w:tcW w:w="2126" w:type="dxa"/>
+            <w:tcW w:w="1921" w:type="dxa"/>
           </w:tcPr>
           <w:p>
             <w:pPr>
@@ -528,7 +612,26 @@
         </w:tc>
         <w:tc>
           <w:tcPr>
-            <w:tcW w:w="1863" w:type="dxa"/>
+            <w:tcW w:w="1541" w:type="dxa"/>
+          </w:tcPr>
+          <w:p>
+            <w:pPr>
+              <w:jc w:val="center"/>
+              <w:rPr>
+                <w:rFonts w:ascii="Times New Roman" w:hAnsi="Times New Roman" w:cs="Times New Roman"/>
+              </w:rPr>
+            </w:pPr>
+            <w:r>
+              <w:rPr>
+                <w:rFonts w:ascii="Times New Roman" w:hAnsi="Times New Roman" w:cs="Times New Roman"/>
+              </w:rPr>
+              <w:t>84.14794</w:t>
+            </w:r>
+          </w:p>
+        </w:tc>
+        <w:tc>
+          <w:tcPr>
+            <w:tcW w:w="1717" w:type="dxa"/>
           </w:tcPr>
           <w:p>
             <w:pPr>
@@ -547,7 +650,7 @@
         </w:tc>
         <w:tc>
           <w:tcPr>
-            <w:tcW w:w="2138" w:type="dxa"/>
+            <w:tcW w:w="1938" w:type="dxa"/>
           </w:tcPr>
           <w:p>
             <w:pPr>
@@ -566,7 +669,7 @@
         </w:tc>
         <w:tc>
           <w:tcPr>
-            <w:tcW w:w="2138" w:type="dxa"/>
+            <w:tcW w:w="1938" w:type="dxa"/>
           </w:tcPr>
           <w:p>
             <w:pPr>

</xml_diff>